<commit_message>
Implement feedback from Marija & other marketeers
</commit_message>
<xml_diff>
--- a/Documents/Welcome to Nextcloud Hub.docx
+++ b/Documents/Welcome to Nextcloud Hub.docx
@@ -32,7 +32,7 @@
                 <wp:positionV relativeFrom="page">
                   <wp:posOffset>0</wp:posOffset>
                 </wp:positionV>
-                <wp:extent cx="7562215" cy="1535430"/>
+                <wp:extent cx="7562850" cy="1536065"/>
                 <wp:effectExtent l="0" t="0" r="0" b="0"/>
                 <wp:wrapTopAndBottom/>
                 <wp:docPr id="1" name="Shape1"/>
@@ -43,7 +43,7 @@
                       <wps:spPr>
                         <a:xfrm>
                           <a:off x="0" y="0"/>
-                          <a:ext cx="7561440" cy="1534680"/>
+                          <a:ext cx="7562160" cy="1535400"/>
                         </a:xfrm>
                         <a:prstGeom prst="rect">
                           <a:avLst/>
@@ -78,7 +78,7 @@
           </mc:Choice>
           <mc:Fallback>
             <w:pict>
-              <v:rect id="shape_0" ID="Shape1" path="m0,0l-2147483645,0l-2147483645,-2147483646l0,-2147483646xe" fillcolor="#0082c9" stroked="f" o:allowincell="f" style="position:absolute;margin-left:-0.35pt;margin-top:0pt;width:595.35pt;height:120.8pt;mso-wrap-style:none;v-text-anchor:middle;mso-position-horizontal-relative:page;mso-position-vertical-relative:page">
+              <v:rect id="shape_0" ID="Shape1" path="m0,0l-2147483645,0l-2147483645,-2147483646l0,-2147483646xe" fillcolor="#0082c9" stroked="f" o:allowincell="f" style="position:absolute;margin-left:-0.35pt;margin-top:0pt;width:595.4pt;height:120.85pt;mso-wrap-style:none;v-text-anchor:middle;mso-position-horizontal-relative:page;mso-position-vertical-relative:page">
                 <v:fill o:detectmouseclick="t" color2="#1cafff"/>
                 <v:stroke color="#3465a4" joinstyle="round" endcap="flat"/>
                 <w10:wrap type="topAndBottom"/>
@@ -190,7 +190,27 @@
           <w:sz w:val="24"/>
           <w:szCs w:val="24"/>
         </w:rPr>
-        <w:t>Welcome to Nextcloud Hub, your self-hosted collaboration solution.</w:t>
+        <w:t xml:space="preserve">Welcome to Nextcloud Hub, your self-hosted collaboration </w:t>
+      </w:r>
+      <w:r>
+        <w:rPr>
+          <w:rFonts w:ascii="Open Sans" w:hAnsi="Open Sans"/>
+          <w:b/>
+          <w:bCs/>
+          <w:sz w:val="24"/>
+          <w:szCs w:val="24"/>
+        </w:rPr>
+        <w:t>platform</w:t>
+      </w:r>
+      <w:r>
+        <w:rPr>
+          <w:rFonts w:ascii="Open Sans" w:hAnsi="Open Sans"/>
+          <w:b/>
+          <w:bCs/>
+          <w:sz w:val="24"/>
+          <w:szCs w:val="24"/>
+        </w:rPr>
+        <w:t>.</w:t>
       </w:r>
     </w:p>
     <w:p>
@@ -232,7 +252,23 @@
           <w:sz w:val="24"/>
           <w:szCs w:val="24"/>
         </w:rPr>
-        <w:t>Nextcloud Hub is the open source file sync and share software for everyone from individuals to large enterprises and service providers.</w:t>
+        <w:t xml:space="preserve">Nextcloud Hub is the open source file share </w:t>
+      </w:r>
+      <w:r>
+        <w:rPr>
+          <w:rFonts w:ascii="Open Sans" w:hAnsi="Open Sans"/>
+          <w:sz w:val="24"/>
+          <w:szCs w:val="24"/>
+        </w:rPr>
+        <w:t xml:space="preserve">and collaboration </w:t>
+      </w:r>
+      <w:r>
+        <w:rPr>
+          <w:rFonts w:ascii="Open Sans" w:hAnsi="Open Sans"/>
+          <w:sz w:val="24"/>
+          <w:szCs w:val="24"/>
+        </w:rPr>
+        <w:t>software for everyone from individuals to large enterprises and service providers.</w:t>
       </w:r>
     </w:p>
     <w:p>
@@ -250,7 +286,23 @@
           <w:sz w:val="24"/>
           <w:szCs w:val="24"/>
         </w:rPr>
-        <w:t>Nextcloud provides a safe, secure and compliant file sync and share solution on servers you control.</w:t>
+        <w:t>Nextcloud provides a safe, secure and compliant</w:t>
+      </w:r>
+      <w:r>
+        <w:rPr>
+          <w:rFonts w:ascii="Open Sans" w:hAnsi="Open Sans"/>
+          <w:sz w:val="24"/>
+          <w:szCs w:val="24"/>
+        </w:rPr>
+        <w:t xml:space="preserve"> online work environment</w:t>
+      </w:r>
+      <w:r>
+        <w:rPr>
+          <w:rFonts w:ascii="Open Sans" w:hAnsi="Open Sans"/>
+          <w:sz w:val="24"/>
+          <w:szCs w:val="24"/>
+        </w:rPr>
+        <w:t xml:space="preserve"> on servers you control.</w:t>
       </w:r>
     </w:p>
     <w:p>
@@ -288,6 +340,19 @@
           <w:szCs w:val="24"/>
         </w:rPr>
         <w:t>With Nextcloud Hub you can:</w:t>
+      </w:r>
+    </w:p>
+    <w:p>
+      <w:pPr>
+        <w:pStyle w:val="Normal"/>
+        <w:shd w:val="clear" w:color="auto" w:fill="FFFFFF"/>
+        <w:jc w:val="left"/>
+        <w:rPr>
+          <w:rFonts w:ascii="Open Sans" w:hAnsi="Open Sans"/>
+        </w:rPr>
+      </w:pPr>
+      <w:r>
+        <w:rPr/>
       </w:r>
     </w:p>
     <w:p>
@@ -359,7 +424,47 @@
           <w:sz w:val="24"/>
           <w:szCs w:val="24"/>
         </w:rPr>
-        <w:t>Access, manage and share your calendars</w:t>
+        <w:t xml:space="preserve">Access, manage and share your calendars </w:t>
+      </w:r>
+      <w:r>
+        <w:rPr>
+          <w:rFonts w:ascii="Open Sans" w:hAnsi="Open Sans"/>
+          <w:sz w:val="24"/>
+          <w:szCs w:val="24"/>
+        </w:rPr>
+        <w:t>and contacts</w:t>
+      </w:r>
+    </w:p>
+    <w:p>
+      <w:pPr>
+        <w:pStyle w:val="Normal"/>
+        <w:numPr>
+          <w:ilvl w:val="0"/>
+          <w:numId w:val="3"/>
+        </w:numPr>
+        <w:shd w:val="clear" w:color="auto" w:fill="FFFFFF"/>
+        <w:spacing w:before="0" w:after="0"/>
+        <w:ind w:left="720" w:right="0" w:hanging="360"/>
+        <w:jc w:val="left"/>
+        <w:rPr>
+          <w:rFonts w:ascii="Open Sans" w:hAnsi="Open Sans"/>
+        </w:rPr>
+      </w:pPr>
+      <w:r>
+        <w:rPr>
+          <w:rFonts w:ascii="Open Sans" w:hAnsi="Open Sans"/>
+          <w:sz w:val="24"/>
+          <w:szCs w:val="24"/>
+        </w:rPr>
+        <w:t>P</w:t>
+      </w:r>
+      <w:r>
+        <w:rPr>
+          <w:rFonts w:ascii="Open Sans" w:hAnsi="Open Sans"/>
+          <w:sz w:val="24"/>
+          <w:szCs w:val="24"/>
+        </w:rPr>
+        <w:t>lan, schedule and manage tasks</w:t>
       </w:r>
     </w:p>
     <w:p>
@@ -420,7 +525,6 @@
           <w:numId w:val="3"/>
         </w:numPr>
         <w:shd w:val="clear" w:color="auto" w:fill="FFFFFF"/>
-        <w:spacing w:before="0" w:after="0"/>
         <w:ind w:left="720" w:right="0" w:hanging="360"/>
         <w:jc w:val="left"/>
         <w:rPr>
@@ -433,38 +537,7 @@
           <w:sz w:val="24"/>
           <w:szCs w:val="24"/>
         </w:rPr>
-        <w:t>Access, manage and share your contacts</w:t>
-      </w:r>
-    </w:p>
-    <w:p>
-      <w:pPr>
-        <w:pStyle w:val="Normal"/>
-        <w:numPr>
-          <w:ilvl w:val="0"/>
-          <w:numId w:val="3"/>
-        </w:numPr>
-        <w:shd w:val="clear" w:color="auto" w:fill="FFFFFF"/>
-        <w:ind w:left="720" w:right="0" w:hanging="360"/>
-        <w:jc w:val="left"/>
-        <w:rPr>
-          <w:rFonts w:ascii="Open Sans" w:hAnsi="Open Sans"/>
-        </w:rPr>
-      </w:pPr>
-      <w:r>
-        <w:rPr>
-          <w:rFonts w:ascii="Open Sans" w:hAnsi="Open Sans"/>
-          <w:sz w:val="24"/>
-          <w:szCs w:val="24"/>
-        </w:rPr>
-        <w:t xml:space="preserve">Edit your documents </w:t>
-      </w:r>
-      <w:r>
-        <w:rPr>
-          <w:rFonts w:ascii="Open Sans" w:hAnsi="Open Sans"/>
-          <w:sz w:val="24"/>
-          <w:szCs w:val="24"/>
-        </w:rPr>
-        <w:t>with others, in real time</w:t>
+        <w:t>Edit your documents with others, in real time</w:t>
       </w:r>
     </w:p>
     <w:p>
@@ -501,39 +574,7 @@
           <w:sz w:val="24"/>
           <w:szCs w:val="24"/>
         </w:rPr>
-        <w:t>You can do all of this in the web interface, via you</w:t>
-      </w:r>
-      <w:r>
-        <w:rPr>
-          <w:rFonts w:ascii="Open Sans" w:hAnsi="Open Sans"/>
-          <w:sz w:val="24"/>
-          <w:szCs w:val="24"/>
-        </w:rPr>
-        <w:t>r</w:t>
-      </w:r>
-      <w:r>
-        <w:rPr>
-          <w:rFonts w:ascii="Open Sans" w:hAnsi="Open Sans"/>
-          <w:sz w:val="24"/>
-          <w:szCs w:val="24"/>
-        </w:rPr>
-        <w:t xml:space="preserve"> desktop, </w:t>
-      </w:r>
-      <w:r>
-        <w:rPr>
-          <w:rFonts w:ascii="Open Sans" w:hAnsi="Open Sans"/>
-          <w:sz w:val="24"/>
-          <w:szCs w:val="24"/>
-        </w:rPr>
-        <w:t>laptop</w:t>
-      </w:r>
-      <w:r>
-        <w:rPr>
-          <w:rFonts w:ascii="Open Sans" w:hAnsi="Open Sans"/>
-          <w:sz w:val="24"/>
-          <w:szCs w:val="24"/>
-        </w:rPr>
-        <w:t xml:space="preserve"> or your Android and iOS devices.</w:t>
+        <w:t>You can do all of this in the web interface, via your desktop, laptop or your Android and iOS devices.</w:t>
       </w:r>
     </w:p>
     <w:p>
@@ -551,7 +592,23 @@
           <w:sz w:val="24"/>
           <w:szCs w:val="24"/>
         </w:rPr>
-        <w:t>Whether using a mobile device, a workstation, or a web client, Nextcloud provides the ability to put the right files in the right hands at the right time on any device in one simple-to-use, secure, private and controlled solution.</w:t>
+        <w:t xml:space="preserve">Whether using a mobile device, a workstation, or a web client, Nextcloud provides the ability to put the right files in the right hands at the right time on any device in one simple-to-use, secure </w:t>
+      </w:r>
+      <w:r>
+        <w:rPr>
+          <w:rFonts w:ascii="Open Sans" w:hAnsi="Open Sans"/>
+          <w:sz w:val="24"/>
+          <w:szCs w:val="24"/>
+        </w:rPr>
+        <w:t>and</w:t>
+      </w:r>
+      <w:r>
+        <w:rPr>
+          <w:rFonts w:ascii="Open Sans" w:hAnsi="Open Sans"/>
+          <w:sz w:val="24"/>
+          <w:szCs w:val="24"/>
+        </w:rPr>
+        <w:t xml:space="preserve"> private solution.</w:t>
       </w:r>
     </w:p>
     <w:p>
@@ -564,7 +621,9 @@
         </w:rPr>
       </w:pPr>
       <w:r>
-        <w:rPr/>
+        <w:rPr>
+          <w:rFonts w:ascii="Open Sans" w:hAnsi="Open Sans"/>
+        </w:rPr>
       </w:r>
     </w:p>
     <w:p>
@@ -582,8 +641,26 @@
           <w:sz w:val="24"/>
           <w:szCs w:val="24"/>
         </w:rPr>
-        <w:t xml:space="preserve">And if you need to use Nextcloud in mission-critical environments or at larger scale in a professional organization, we are ready to provide you with what you need for success. </w:t>
+        <w:t>For</w:t>
       </w:r>
+      <w:r>
+        <w:rPr>
+          <w:rFonts w:ascii="Open Sans" w:hAnsi="Open Sans"/>
+          <w:sz w:val="24"/>
+          <w:szCs w:val="24"/>
+        </w:rPr>
+        <w:t xml:space="preserve"> Nextcloud in mission-critical environments or at larger scale in a professional organization, we are ready to provide you with what you need for success.</w:t>
+      </w:r>
+    </w:p>
+    <w:p>
+      <w:pPr>
+        <w:pStyle w:val="Normal"/>
+        <w:shd w:val="clear" w:color="auto" w:fill="FFFFFF"/>
+        <w:jc w:val="left"/>
+        <w:rPr>
+          <w:rFonts w:ascii="Open Sans" w:hAnsi="Open Sans"/>
+        </w:rPr>
+      </w:pPr>
       <w:hyperlink r:id="rId3">
         <w:r>
           <w:rPr>
@@ -1196,8 +1273,8 @@
     <w:qFormat/>
     <w:pPr>
       <w:widowControl w:val="false"/>
-      <w:pBdr/>
       <w:shd w:val="nil" w:color="auto" w:fill="FFFFFF"/>
+      <w:suppressAutoHyphens w:val="true"/>
       <w:bidi w:val="0"/>
       <w:spacing w:lineRule="auto" w:line="240" w:beforeAutospacing="0" w:before="0" w:afterAutospacing="0" w:after="0"/>
       <w:ind w:left="0" w:right="0" w:hanging="0"/>
@@ -1694,8 +1771,8 @@
     <w:qFormat/>
     <w:pPr>
       <w:widowControl/>
-      <w:pBdr/>
       <w:shd w:val="nil" w:color="auto" w:fill="FFFFFF"/>
+      <w:suppressAutoHyphens w:val="true"/>
       <w:bidi w:val="0"/>
       <w:spacing w:lineRule="auto" w:line="240" w:beforeAutospacing="0" w:before="0" w:afterAutospacing="0" w:after="0"/>
       <w:ind w:left="0" w:right="0" w:hanging="0"/>
@@ -1945,8 +2022,8 @@
     <w:qFormat/>
     <w:pPr>
       <w:widowControl/>
-      <w:pBdr/>
       <w:shd w:val="nil" w:color="auto" w:fill="FFFFFF"/>
+      <w:suppressAutoHyphens w:val="true"/>
       <w:bidi w:val="0"/>
       <w:spacing w:lineRule="auto" w:line="240" w:beforeAutospacing="0" w:before="0" w:afterAutospacing="0" w:after="0"/>
       <w:ind w:left="0" w:right="0" w:hanging="0"/>

</xml_diff>